<commit_message>
Change to font Verdana
</commit_message>
<xml_diff>
--- a/docs/consejo_institucional_de_datos.docx
+++ b/docs/consejo_institucional_de_datos.docx
@@ -12,6 +12,9 @@
       <w:bookmarkEnd w:id="0"/>
       <w:r>
         <w:rPr>
+          <w:rFonts w:ascii="Verdana" w:cs="Verdana" w:eastAsia="Verdana" w:hAnsi="Verdana"/>
+          <w:sz w:val="44"/>
+          <w:szCs w:val="44"/>
           <w:rtl w:val="0"/>
         </w:rPr>
         <w:t xml:space="preserve">Consejo Institucional de Datos Abiertos</w:t>
@@ -34,16 +37,20 @@
       </w:pPr>
       <w:r>
         <w:rPr>
-          <w:rFonts w:ascii="Open Sans" w:cs="Open Sans" w:eastAsia="Open Sans" w:hAnsi="Open Sans"/>
+          <w:rFonts w:ascii="Verdana" w:cs="Verdana" w:eastAsia="Verdana" w:hAnsi="Verdana"/>
           <w:color w:val="434343"/>
+          <w:sz w:val="20"/>
+          <w:szCs w:val="20"/>
           <w:rtl w:val="0"/>
         </w:rPr>
         <w:t xml:space="preserve">De acuerdo a lo establecido en el Paso 1.1 de la Guía de Implementación de la Política de Datos Abiertos, e</w:t>
       </w:r>
       <w:r>
         <w:rPr>
-          <w:rFonts w:ascii="Open Sans" w:cs="Open Sans" w:eastAsia="Open Sans" w:hAnsi="Open Sans"/>
+          <w:rFonts w:ascii="Verdana" w:cs="Verdana" w:eastAsia="Verdana" w:hAnsi="Verdana"/>
           <w:color w:val="434343"/>
+          <w:sz w:val="20"/>
+          <w:szCs w:val="20"/>
           <w:rtl w:val="0"/>
         </w:rPr>
         <w:t xml:space="preserve">l Enlace Institucional y el Administrador de Datos son los encargados de crear y sesionar un Consejo Institucional de Datos Abiertos.</w:t>
@@ -67,16 +74,20 @@
       </w:pPr>
       <w:r>
         <w:rPr>
-          <w:rFonts w:ascii="Open Sans" w:cs="Open Sans" w:eastAsia="Open Sans" w:hAnsi="Open Sans"/>
+          <w:rFonts w:ascii="Verdana" w:cs="Verdana" w:eastAsia="Verdana" w:hAnsi="Verdana"/>
           <w:color w:val="434343"/>
+          <w:sz w:val="20"/>
+          <w:szCs w:val="20"/>
           <w:rtl w:val="0"/>
         </w:rPr>
         <w:t xml:space="preserve">Este paso es obligatorio para todas las dependencias y entidades del Gobierno de la República, y el </w:t>
       </w:r>
       <w:r>
         <w:rPr>
-          <w:rFonts w:ascii="Open Sans" w:cs="Open Sans" w:eastAsia="Open Sans" w:hAnsi="Open Sans"/>
+          <w:rFonts w:ascii="Verdana" w:cs="Verdana" w:eastAsia="Verdana" w:hAnsi="Verdana"/>
           <w:color w:val="434343"/>
+          <w:sz w:val="20"/>
+          <w:szCs w:val="20"/>
           <w:rtl w:val="0"/>
         </w:rPr>
         <w:t xml:space="preserve">objetivo es coordinar el trabajo relativo a Datos Abiertos con las áreas de la institución que estarán directamente relacionadas en el cumplimiento del Decreto.</w:t>
@@ -98,8 +109,10 @@
       </w:pPr>
       <w:r>
         <w:rPr>
-          <w:rFonts w:ascii="Open Sans" w:cs="Open Sans" w:eastAsia="Open Sans" w:hAnsi="Open Sans"/>
+          <w:rFonts w:ascii="Verdana" w:cs="Verdana" w:eastAsia="Verdana" w:hAnsi="Verdana"/>
           <w:color w:val="434343"/>
+          <w:sz w:val="20"/>
+          <w:szCs w:val="20"/>
           <w:rtl w:val="0"/>
         </w:rPr>
         <w:t xml:space="preserve">Las áreas que deberán ser incluidas en el grupo de trabajo son:</w:t>
@@ -169,9 +182,11 @@
             </w:pPr>
             <w:r>
               <w:rPr>
-                <w:rFonts w:ascii="Open Sans" w:cs="Open Sans" w:eastAsia="Open Sans" w:hAnsi="Open Sans"/>
+                <w:rFonts w:ascii="Verdana" w:cs="Verdana" w:eastAsia="Verdana" w:hAnsi="Verdana"/>
                 <w:b w:val="1"/>
                 <w:color w:val="ffffff"/>
+                <w:sz w:val="20"/>
+                <w:szCs w:val="20"/>
                 <w:rtl w:val="0"/>
               </w:rPr>
               <w:t xml:space="preserve">Consejo Institucional de Datos Abiertos</w:t>
@@ -205,9 +220,11 @@
             </w:pPr>
             <w:r>
               <w:rPr>
-                <w:rFonts w:ascii="Open Sans" w:cs="Open Sans" w:eastAsia="Open Sans" w:hAnsi="Open Sans"/>
+                <w:rFonts w:ascii="Verdana" w:cs="Verdana" w:eastAsia="Verdana" w:hAnsi="Verdana"/>
                 <w:b w:val="1"/>
                 <w:color w:val="ffffff"/>
+                <w:sz w:val="20"/>
+                <w:szCs w:val="20"/>
                 <w:rtl w:val="0"/>
               </w:rPr>
               <w:t xml:space="preserve">Área</w:t>
@@ -237,9 +254,11 @@
             </w:pPr>
             <w:r>
               <w:rPr>
-                <w:rFonts w:ascii="Open Sans" w:cs="Open Sans" w:eastAsia="Open Sans" w:hAnsi="Open Sans"/>
+                <w:rFonts w:ascii="Verdana" w:cs="Verdana" w:eastAsia="Verdana" w:hAnsi="Verdana"/>
                 <w:b w:val="1"/>
                 <w:color w:val="ffffff"/>
+                <w:sz w:val="20"/>
+                <w:szCs w:val="20"/>
                 <w:rtl w:val="0"/>
               </w:rPr>
               <w:t xml:space="preserve">Funciones</w:t>
@@ -275,17 +294,16 @@
               <w:contextualSpacing w:val="1"/>
               <w:jc w:val="left"/>
               <w:rPr>
-                <w:rFonts w:ascii="Open Sans" w:cs="Open Sans" w:eastAsia="Open Sans" w:hAnsi="Open Sans"/>
+                <w:rFonts w:ascii="Verdana" w:cs="Verdana" w:eastAsia="Verdana" w:hAnsi="Verdana"/>
                 <w:b w:val="1"/>
                 <w:color w:val="434343"/>
                 <w:sz w:val="20"/>
                 <w:szCs w:val="20"/>
-                <w:u w:val="none"/>
-              </w:rPr>
-            </w:pPr>
-            <w:r>
-              <w:rPr>
-                <w:rFonts w:ascii="Open Sans" w:cs="Open Sans" w:eastAsia="Open Sans" w:hAnsi="Open Sans"/>
+              </w:rPr>
+            </w:pPr>
+            <w:r>
+              <w:rPr>
+                <w:rFonts w:ascii="Verdana" w:cs="Verdana" w:eastAsia="Verdana" w:hAnsi="Verdana"/>
                 <w:b w:val="1"/>
                 <w:color w:val="434343"/>
                 <w:sz w:val="20"/>
@@ -320,23 +338,28 @@
               <w:ind w:left="390" w:right="0" w:hanging="360"/>
               <w:jc w:val="left"/>
               <w:rPr>
-                <w:rFonts w:ascii="Open Sans" w:cs="Open Sans" w:eastAsia="Open Sans" w:hAnsi="Open Sans"/>
-                <w:color w:val="595959"/>
-                <w:u w:val="none"/>
-              </w:rPr>
-            </w:pPr>
-            <w:r>
-              <w:rPr>
-                <w:rFonts w:ascii="Open Sans" w:cs="Open Sans" w:eastAsia="Open Sans" w:hAnsi="Open Sans"/>
-                <w:color w:val="595959"/>
+                <w:rFonts w:ascii="Verdana" w:cs="Verdana" w:eastAsia="Verdana" w:hAnsi="Verdana"/>
+                <w:color w:val="595959"/>
+                <w:sz w:val="20"/>
+                <w:szCs w:val="20"/>
+              </w:rPr>
+            </w:pPr>
+            <w:r>
+              <w:rPr>
+                <w:rFonts w:ascii="Verdana" w:cs="Verdana" w:eastAsia="Verdana" w:hAnsi="Verdana"/>
+                <w:color w:val="595959"/>
+                <w:sz w:val="20"/>
+                <w:szCs w:val="20"/>
                 <w:rtl w:val="0"/>
               </w:rPr>
               <w:t xml:space="preserve">El Enlace Institucional es responsable</w:t>
             </w:r>
             <w:r>
               <w:rPr>
-                <w:rFonts w:ascii="Open Sans" w:cs="Open Sans" w:eastAsia="Open Sans" w:hAnsi="Open Sans"/>
-                <w:color w:val="595959"/>
+                <w:rFonts w:ascii="Verdana" w:cs="Verdana" w:eastAsia="Verdana" w:hAnsi="Verdana"/>
+                <w:color w:val="595959"/>
+                <w:sz w:val="20"/>
+                <w:szCs w:val="20"/>
                 <w:rtl w:val="0"/>
               </w:rPr>
               <w:t xml:space="preserve"> de coordinar las acciones para el cumplimiento adecuado del Decreto y la Guía de Datos Abiertos de la Institución. </w:t>
@@ -355,15 +378,18 @@
               <w:ind w:left="390" w:right="0" w:hanging="360"/>
               <w:jc w:val="left"/>
               <w:rPr>
-                <w:rFonts w:ascii="Open Sans" w:cs="Open Sans" w:eastAsia="Open Sans" w:hAnsi="Open Sans"/>
-                <w:color w:val="595959"/>
-                <w:u w:val="none"/>
-              </w:rPr>
-            </w:pPr>
-            <w:r>
-              <w:rPr>
-                <w:rFonts w:ascii="Open Sans" w:cs="Open Sans" w:eastAsia="Open Sans" w:hAnsi="Open Sans"/>
-                <w:color w:val="595959"/>
+                <w:rFonts w:ascii="Verdana" w:cs="Verdana" w:eastAsia="Verdana" w:hAnsi="Verdana"/>
+                <w:color w:val="595959"/>
+                <w:sz w:val="20"/>
+                <w:szCs w:val="20"/>
+              </w:rPr>
+            </w:pPr>
+            <w:r>
+              <w:rPr>
+                <w:rFonts w:ascii="Verdana" w:cs="Verdana" w:eastAsia="Verdana" w:hAnsi="Verdana"/>
+                <w:color w:val="595959"/>
+                <w:sz w:val="20"/>
+                <w:szCs w:val="20"/>
                 <w:rtl w:val="0"/>
               </w:rPr>
               <w:t xml:space="preserve">De igual manera, tiene la responsabilidad de impulsar que los trabajos que las diversas áreas tienen que hacer para cumplir con los diversos Pasos de la Guía, sean atendidos por las áreas responsables. </w:t>
@@ -382,15 +408,18 @@
               <w:ind w:left="390" w:right="0" w:hanging="360"/>
               <w:jc w:val="left"/>
               <w:rPr>
-                <w:rFonts w:ascii="Open Sans" w:cs="Open Sans" w:eastAsia="Open Sans" w:hAnsi="Open Sans"/>
-                <w:color w:val="595959"/>
-                <w:u w:val="none"/>
-              </w:rPr>
-            </w:pPr>
-            <w:r>
-              <w:rPr>
-                <w:rFonts w:ascii="Open Sans" w:cs="Open Sans" w:eastAsia="Open Sans" w:hAnsi="Open Sans"/>
-                <w:color w:val="595959"/>
+                <w:rFonts w:ascii="Verdana" w:cs="Verdana" w:eastAsia="Verdana" w:hAnsi="Verdana"/>
+                <w:color w:val="595959"/>
+                <w:sz w:val="20"/>
+                <w:szCs w:val="20"/>
+              </w:rPr>
+            </w:pPr>
+            <w:r>
+              <w:rPr>
+                <w:rFonts w:ascii="Verdana" w:cs="Verdana" w:eastAsia="Verdana" w:hAnsi="Verdana"/>
+                <w:color w:val="595959"/>
+                <w:sz w:val="20"/>
+                <w:szCs w:val="20"/>
                 <w:rtl w:val="0"/>
               </w:rPr>
               <w:t xml:space="preserve">Dentro del Consejo Institucional, el papel principal del Enlace será el de facilitador del trabajo, y tomará especial relevancia para la definición del Plan de Apertura de la institución y  la priorización de los datos abiertos que serán publicados en </w:t>
@@ -398,8 +427,10 @@
             <w:hyperlink r:id="rId5">
               <w:r>
                 <w:rPr>
-                  <w:rFonts w:ascii="Open Sans" w:cs="Open Sans" w:eastAsia="Open Sans" w:hAnsi="Open Sans"/>
+                  <w:rFonts w:ascii="Verdana" w:cs="Verdana" w:eastAsia="Verdana" w:hAnsi="Verdana"/>
                   <w:color w:val="00cc99"/>
+                  <w:sz w:val="20"/>
+                  <w:szCs w:val="20"/>
                   <w:u w:val="single"/>
                   <w:rtl w:val="0"/>
                 </w:rPr>
@@ -425,15 +456,18 @@
               <w:ind w:left="390" w:right="0" w:hanging="360"/>
               <w:jc w:val="left"/>
               <w:rPr>
-                <w:rFonts w:ascii="Open Sans" w:cs="Open Sans" w:eastAsia="Open Sans" w:hAnsi="Open Sans"/>
-                <w:color w:val="595959"/>
-                <w:u w:val="none"/>
-              </w:rPr>
-            </w:pPr>
-            <w:r>
-              <w:rPr>
-                <w:rFonts w:ascii="Open Sans" w:cs="Open Sans" w:eastAsia="Open Sans" w:hAnsi="Open Sans"/>
-                <w:color w:val="595959"/>
+                <w:rFonts w:ascii="Verdana" w:cs="Verdana" w:eastAsia="Verdana" w:hAnsi="Verdana"/>
+                <w:color w:val="595959"/>
+                <w:sz w:val="20"/>
+                <w:szCs w:val="20"/>
+              </w:rPr>
+            </w:pPr>
+            <w:r>
+              <w:rPr>
+                <w:rFonts w:ascii="Verdana" w:cs="Verdana" w:eastAsia="Verdana" w:hAnsi="Verdana"/>
+                <w:color w:val="595959"/>
+                <w:sz w:val="20"/>
+                <w:szCs w:val="20"/>
                 <w:rtl w:val="0"/>
               </w:rPr>
               <w:t xml:space="preserve">El Enlace será la liga principal para las comunicaciones y trabajo realizado con la Coordinación de Estrategia Digital Nacional y la Unidad de Gobierno Digital de la Secretaría de la Función Pública.</w:t>
@@ -452,31 +486,38 @@
               <w:ind w:left="390" w:right="0" w:hanging="360"/>
               <w:jc w:val="left"/>
               <w:rPr>
-                <w:rFonts w:ascii="Open Sans" w:cs="Open Sans" w:eastAsia="Open Sans" w:hAnsi="Open Sans"/>
-                <w:color w:val="595959"/>
-                <w:u w:val="none"/>
-              </w:rPr>
-            </w:pPr>
-            <w:r>
-              <w:rPr>
-                <w:rFonts w:ascii="Open Sans" w:cs="Open Sans" w:eastAsia="Open Sans" w:hAnsi="Open Sans"/>
-                <w:color w:val="595959"/>
+                <w:rFonts w:ascii="Verdana" w:cs="Verdana" w:eastAsia="Verdana" w:hAnsi="Verdana"/>
+                <w:color w:val="595959"/>
+                <w:sz w:val="20"/>
+                <w:szCs w:val="20"/>
+              </w:rPr>
+            </w:pPr>
+            <w:r>
+              <w:rPr>
+                <w:rFonts w:ascii="Verdana" w:cs="Verdana" w:eastAsia="Verdana" w:hAnsi="Verdana"/>
+                <w:color w:val="595959"/>
+                <w:sz w:val="20"/>
+                <w:szCs w:val="20"/>
                 <w:rtl w:val="0"/>
               </w:rPr>
               <w:t xml:space="preserve">Coordinar con el Enlace de Transparencia el cumplimiento de las obligaciones emanadas de los Artículos 3 ,70, 102 y 129 la Ley General de Transparencia; procurando la publicación de está información como </w:t>
             </w:r>
             <w:r>
               <w:rPr>
-                <w:rFonts w:ascii="Open Sans" w:cs="Open Sans" w:eastAsia="Open Sans" w:hAnsi="Open Sans"/>
-                <w:color w:val="595959"/>
+                <w:rFonts w:ascii="Verdana" w:cs="Verdana" w:eastAsia="Verdana" w:hAnsi="Verdana"/>
+                <w:color w:val="595959"/>
+                <w:sz w:val="20"/>
+                <w:szCs w:val="20"/>
                 <w:rtl w:val="0"/>
               </w:rPr>
               <w:t xml:space="preserve">Datos Abiertos</w:t>
             </w:r>
             <w:r>
               <w:rPr>
-                <w:rFonts w:ascii="Open Sans" w:cs="Open Sans" w:eastAsia="Open Sans" w:hAnsi="Open Sans"/>
-                <w:color w:val="595959"/>
+                <w:rFonts w:ascii="Verdana" w:cs="Verdana" w:eastAsia="Verdana" w:hAnsi="Verdana"/>
+                <w:color w:val="595959"/>
+                <w:sz w:val="20"/>
+                <w:szCs w:val="20"/>
                 <w:rtl w:val="0"/>
               </w:rPr>
               <w:t xml:space="preserve">. </w:t>
@@ -517,7 +558,7 @@
               <w:contextualSpacing w:val="1"/>
               <w:jc w:val="left"/>
               <w:rPr>
-                <w:rFonts w:ascii="Open Sans" w:cs="Open Sans" w:eastAsia="Open Sans" w:hAnsi="Open Sans"/>
+                <w:rFonts w:ascii="Verdana" w:cs="Verdana" w:eastAsia="Verdana" w:hAnsi="Verdana"/>
                 <w:b w:val="1"/>
                 <w:color w:val="434343"/>
                 <w:sz w:val="20"/>
@@ -526,7 +567,7 @@
             </w:pPr>
             <w:r>
               <w:rPr>
-                <w:rFonts w:ascii="Open Sans" w:cs="Open Sans" w:eastAsia="Open Sans" w:hAnsi="Open Sans"/>
+                <w:rFonts w:ascii="Verdana" w:cs="Verdana" w:eastAsia="Verdana" w:hAnsi="Verdana"/>
                 <w:b w:val="1"/>
                 <w:color w:val="434343"/>
                 <w:sz w:val="20"/>
@@ -566,22 +607,28 @@
               <w:ind w:left="390" w:right="0" w:hanging="360"/>
               <w:jc w:val="left"/>
               <w:rPr>
-                <w:rFonts w:ascii="Open Sans" w:cs="Open Sans" w:eastAsia="Open Sans" w:hAnsi="Open Sans"/>
-                <w:color w:val="595959"/>
-              </w:rPr>
-            </w:pPr>
-            <w:r>
-              <w:rPr>
-                <w:rFonts w:ascii="Open Sans" w:cs="Open Sans" w:eastAsia="Open Sans" w:hAnsi="Open Sans"/>
-                <w:color w:val="595959"/>
+                <w:rFonts w:ascii="Verdana" w:cs="Verdana" w:eastAsia="Verdana" w:hAnsi="Verdana"/>
+                <w:color w:val="595959"/>
+                <w:sz w:val="20"/>
+                <w:szCs w:val="20"/>
+              </w:rPr>
+            </w:pPr>
+            <w:r>
+              <w:rPr>
+                <w:rFonts w:ascii="Verdana" w:cs="Verdana" w:eastAsia="Verdana" w:hAnsi="Verdana"/>
+                <w:color w:val="595959"/>
+                <w:sz w:val="20"/>
+                <w:szCs w:val="20"/>
                 <w:rtl w:val="0"/>
               </w:rPr>
               <w:t xml:space="preserve">Administrador de datos será el re</w:t>
             </w:r>
             <w:r>
               <w:rPr>
-                <w:rFonts w:ascii="Open Sans" w:cs="Open Sans" w:eastAsia="Open Sans" w:hAnsi="Open Sans"/>
-                <w:color w:val="595959"/>
+                <w:rFonts w:ascii="Verdana" w:cs="Verdana" w:eastAsia="Verdana" w:hAnsi="Verdana"/>
+                <w:color w:val="595959"/>
+                <w:sz w:val="20"/>
+                <w:szCs w:val="20"/>
                 <w:rtl w:val="0"/>
               </w:rPr>
               <w:t xml:space="preserve">sponsable de: i) coordinar la creación del Inventario de Datos;  ii) generar el Plan de Apertura Institucional, iii) asegurar la publicación de los Conjuntos de Datos.</w:t>
@@ -600,14 +647,18 @@
               <w:ind w:left="390" w:right="0" w:hanging="360"/>
               <w:jc w:val="left"/>
               <w:rPr>
-                <w:rFonts w:ascii="Open Sans" w:cs="Open Sans" w:eastAsia="Open Sans" w:hAnsi="Open Sans"/>
-                <w:color w:val="595959"/>
-              </w:rPr>
-            </w:pPr>
-            <w:r>
-              <w:rPr>
-                <w:rFonts w:ascii="Open Sans" w:cs="Open Sans" w:eastAsia="Open Sans" w:hAnsi="Open Sans"/>
-                <w:color w:val="595959"/>
+                <w:rFonts w:ascii="Verdana" w:cs="Verdana" w:eastAsia="Verdana" w:hAnsi="Verdana"/>
+                <w:color w:val="595959"/>
+                <w:sz w:val="20"/>
+                <w:szCs w:val="20"/>
+              </w:rPr>
+            </w:pPr>
+            <w:r>
+              <w:rPr>
+                <w:rFonts w:ascii="Verdana" w:cs="Verdana" w:eastAsia="Verdana" w:hAnsi="Verdana"/>
+                <w:color w:val="595959"/>
+                <w:sz w:val="20"/>
+                <w:szCs w:val="20"/>
                 <w:rtl w:val="0"/>
               </w:rPr>
               <w:t xml:space="preserve">En el ámbito técnico, el Administrador será el responsable de las acciones contenidas en el Paso 2 de la Guía de Implementación, referentes a la conversión de conjuntos de datos a formatos abiertos; publicación de los conjuntos en la página institucional; conformación del Catálogo de Datos Abiertos y publicación en </w:t>
@@ -615,8 +666,10 @@
             <w:hyperlink r:id="rId6">
               <w:r>
                 <w:rPr>
-                  <w:rFonts w:ascii="Open Sans" w:cs="Open Sans" w:eastAsia="Open Sans" w:hAnsi="Open Sans"/>
+                  <w:rFonts w:ascii="Verdana" w:cs="Verdana" w:eastAsia="Verdana" w:hAnsi="Verdana"/>
                   <w:color w:val="00cc99"/>
+                  <w:sz w:val="20"/>
+                  <w:szCs w:val="20"/>
                   <w:u w:val="single"/>
                   <w:rtl w:val="0"/>
                 </w:rPr>
@@ -642,17 +695,18 @@
               <w:ind w:left="390" w:right="0" w:hanging="360"/>
               <w:jc w:val="left"/>
               <w:rPr>
-                <w:rFonts w:ascii="Open Sans" w:cs="Open Sans" w:eastAsia="Open Sans" w:hAnsi="Open Sans"/>
+                <w:rFonts w:ascii="Verdana" w:cs="Verdana" w:eastAsia="Verdana" w:hAnsi="Verdana"/>
                 <w:color w:val="434343"/>
                 <w:sz w:val="20"/>
                 <w:szCs w:val="20"/>
-                <w:u w:val="none"/>
-              </w:rPr>
-            </w:pPr>
-            <w:r>
-              <w:rPr>
-                <w:rFonts w:ascii="Open Sans" w:cs="Open Sans" w:eastAsia="Open Sans" w:hAnsi="Open Sans"/>
-                <w:color w:val="595959"/>
+              </w:rPr>
+            </w:pPr>
+            <w:r>
+              <w:rPr>
+                <w:rFonts w:ascii="Verdana" w:cs="Verdana" w:eastAsia="Verdana" w:hAnsi="Verdana"/>
+                <w:color w:val="595959"/>
+                <w:sz w:val="20"/>
+                <w:szCs w:val="20"/>
                 <w:rtl w:val="0"/>
               </w:rPr>
               <w:t xml:space="preserve">En cuanto a calidad de datos, es responsabilidad del Administrador verificar que los Conjuntos de Datos mantienen una estructura legible por máquina, cumplen con mejores prácticas de normalización y contienen datos consistentes temporal y espacialmente.</w:t>
@@ -671,15 +725,18 @@
               <w:ind w:left="390" w:right="0" w:hanging="360"/>
               <w:jc w:val="left"/>
               <w:rPr>
-                <w:rFonts w:ascii="Open Sans" w:cs="Open Sans" w:eastAsia="Open Sans" w:hAnsi="Open Sans"/>
-                <w:color w:val="595959"/>
-                <w:u w:val="none"/>
-              </w:rPr>
-            </w:pPr>
-            <w:r>
-              <w:rPr>
-                <w:rFonts w:ascii="Open Sans" w:cs="Open Sans" w:eastAsia="Open Sans" w:hAnsi="Open Sans"/>
-                <w:color w:val="595959"/>
+                <w:rFonts w:ascii="Verdana" w:cs="Verdana" w:eastAsia="Verdana" w:hAnsi="Verdana"/>
+                <w:color w:val="595959"/>
+                <w:sz w:val="20"/>
+                <w:szCs w:val="20"/>
+              </w:rPr>
+            </w:pPr>
+            <w:r>
+              <w:rPr>
+                <w:rFonts w:ascii="Verdana" w:cs="Verdana" w:eastAsia="Verdana" w:hAnsi="Verdana"/>
+                <w:color w:val="595959"/>
+                <w:sz w:val="20"/>
+                <w:szCs w:val="20"/>
                 <w:rtl w:val="0"/>
               </w:rPr>
               <w:t xml:space="preserve">Con relación a la infraestructura, el Administrador de Datos debe asegurar la seguridad y la disponibilidad ininterrumpida de los hipervínculos o servicios de datos publicados en </w:t>
@@ -687,8 +744,10 @@
             <w:hyperlink r:id="rId7">
               <w:r>
                 <w:rPr>
-                  <w:rFonts w:ascii="Open Sans" w:cs="Open Sans" w:eastAsia="Open Sans" w:hAnsi="Open Sans"/>
+                  <w:rFonts w:ascii="Verdana" w:cs="Verdana" w:eastAsia="Verdana" w:hAnsi="Verdana"/>
                   <w:color w:val="00cc99"/>
+                  <w:sz w:val="20"/>
+                  <w:szCs w:val="20"/>
                   <w:u w:val="single"/>
                   <w:rtl w:val="0"/>
                 </w:rPr>
@@ -731,7 +790,7 @@
               <w:contextualSpacing w:val="1"/>
               <w:jc w:val="left"/>
               <w:rPr>
-                <w:rFonts w:ascii="Open Sans" w:cs="Open Sans" w:eastAsia="Open Sans" w:hAnsi="Open Sans"/>
+                <w:rFonts w:ascii="Verdana" w:cs="Verdana" w:eastAsia="Verdana" w:hAnsi="Verdana"/>
                 <w:b w:val="1"/>
                 <w:color w:val="434343"/>
                 <w:sz w:val="20"/>
@@ -740,7 +799,7 @@
             </w:pPr>
             <w:r>
               <w:rPr>
-                <w:rFonts w:ascii="Open Sans" w:cs="Open Sans" w:eastAsia="Open Sans" w:hAnsi="Open Sans"/>
+                <w:rFonts w:ascii="Verdana" w:cs="Verdana" w:eastAsia="Verdana" w:hAnsi="Verdana"/>
                 <w:b w:val="1"/>
                 <w:color w:val="434343"/>
                 <w:sz w:val="20"/>
@@ -780,14 +839,18 @@
               <w:ind w:left="390" w:right="0" w:hanging="360"/>
               <w:jc w:val="left"/>
               <w:rPr>
-                <w:rFonts w:ascii="Open Sans" w:cs="Open Sans" w:eastAsia="Open Sans" w:hAnsi="Open Sans"/>
-                <w:color w:val="595959"/>
-              </w:rPr>
-            </w:pPr>
-            <w:r>
-              <w:rPr>
-                <w:rFonts w:ascii="Open Sans" w:cs="Open Sans" w:eastAsia="Open Sans" w:hAnsi="Open Sans"/>
-                <w:color w:val="595959"/>
+                <w:rFonts w:ascii="Verdana" w:cs="Verdana" w:eastAsia="Verdana" w:hAnsi="Verdana"/>
+                <w:color w:val="595959"/>
+                <w:sz w:val="20"/>
+                <w:szCs w:val="20"/>
+              </w:rPr>
+            </w:pPr>
+            <w:r>
+              <w:rPr>
+                <w:rFonts w:ascii="Verdana" w:cs="Verdana" w:eastAsia="Verdana" w:hAnsi="Verdana"/>
+                <w:color w:val="595959"/>
+                <w:sz w:val="20"/>
+                <w:szCs w:val="20"/>
                 <w:rtl w:val="0"/>
               </w:rPr>
               <w:t xml:space="preserve">Los OICs deberán participar en el Consejo Institucional para tomar nota acerca de los trabajos realizados para cumplir con lo establecido en el Decreto y Guía de Implementación</w:t>
@@ -806,14 +869,18 @@
               <w:ind w:left="390" w:right="0" w:hanging="360"/>
               <w:jc w:val="left"/>
               <w:rPr>
-                <w:rFonts w:ascii="Open Sans" w:cs="Open Sans" w:eastAsia="Open Sans" w:hAnsi="Open Sans"/>
-                <w:color w:val="595959"/>
-              </w:rPr>
-            </w:pPr>
-            <w:r>
-              <w:rPr>
-                <w:rFonts w:ascii="Open Sans" w:cs="Open Sans" w:eastAsia="Open Sans" w:hAnsi="Open Sans"/>
-                <w:color w:val="595959"/>
+                <w:rFonts w:ascii="Verdana" w:cs="Verdana" w:eastAsia="Verdana" w:hAnsi="Verdana"/>
+                <w:color w:val="595959"/>
+                <w:sz w:val="20"/>
+                <w:szCs w:val="20"/>
+              </w:rPr>
+            </w:pPr>
+            <w:r>
+              <w:rPr>
+                <w:rFonts w:ascii="Verdana" w:cs="Verdana" w:eastAsia="Verdana" w:hAnsi="Verdana"/>
+                <w:color w:val="595959"/>
+                <w:sz w:val="20"/>
+                <w:szCs w:val="20"/>
                 <w:rtl w:val="0"/>
               </w:rPr>
               <w:t xml:space="preserve">Como herramienta principal para seguir las acciones, y verificar que se les haya dado cumplimiento, los OICs podrán utilizar la tabla contenida en la introducción de la </w:t>
@@ -821,8 +888,10 @@
             <w:hyperlink r:id="rId8">
               <w:r>
                 <w:rPr>
-                  <w:rFonts w:ascii="Open Sans" w:cs="Open Sans" w:eastAsia="Open Sans" w:hAnsi="Open Sans"/>
+                  <w:rFonts w:ascii="Verdana" w:cs="Verdana" w:eastAsia="Verdana" w:hAnsi="Verdana"/>
                   <w:color w:val="1155cc"/>
+                  <w:sz w:val="20"/>
+                  <w:szCs w:val="20"/>
                   <w:u w:val="single"/>
                   <w:rtl w:val="0"/>
                 </w:rPr>
@@ -831,8 +900,10 @@
             </w:hyperlink>
             <w:r>
               <w:rPr>
-                <w:rFonts w:ascii="Open Sans" w:cs="Open Sans" w:eastAsia="Open Sans" w:hAnsi="Open Sans"/>
-                <w:color w:val="595959"/>
+                <w:rFonts w:ascii="Verdana" w:cs="Verdana" w:eastAsia="Verdana" w:hAnsi="Verdana"/>
+                <w:color w:val="595959"/>
+                <w:sz w:val="20"/>
+                <w:szCs w:val="20"/>
                 <w:rtl w:val="0"/>
               </w:rPr>
               <w:t xml:space="preserve">.</w:t>
@@ -873,7 +944,7 @@
               <w:contextualSpacing w:val="1"/>
               <w:jc w:val="left"/>
               <w:rPr>
-                <w:rFonts w:ascii="Open Sans" w:cs="Open Sans" w:eastAsia="Open Sans" w:hAnsi="Open Sans"/>
+                <w:rFonts w:ascii="Verdana" w:cs="Verdana" w:eastAsia="Verdana" w:hAnsi="Verdana"/>
                 <w:b w:val="1"/>
                 <w:color w:val="434343"/>
                 <w:sz w:val="20"/>
@@ -882,7 +953,7 @@
             </w:pPr>
             <w:r>
               <w:rPr>
-                <w:rFonts w:ascii="Open Sans" w:cs="Open Sans" w:eastAsia="Open Sans" w:hAnsi="Open Sans"/>
+                <w:rFonts w:ascii="Verdana" w:cs="Verdana" w:eastAsia="Verdana" w:hAnsi="Verdana"/>
                 <w:b w:val="1"/>
                 <w:color w:val="434343"/>
                 <w:sz w:val="20"/>
@@ -922,14 +993,18 @@
               <w:ind w:left="390" w:right="0" w:hanging="360"/>
               <w:jc w:val="left"/>
               <w:rPr>
-                <w:rFonts w:ascii="Open Sans" w:cs="Open Sans" w:eastAsia="Open Sans" w:hAnsi="Open Sans"/>
-                <w:color w:val="595959"/>
-              </w:rPr>
-            </w:pPr>
-            <w:r>
-              <w:rPr>
-                <w:rFonts w:ascii="Open Sans" w:cs="Open Sans" w:eastAsia="Open Sans" w:hAnsi="Open Sans"/>
-                <w:color w:val="595959"/>
+                <w:rFonts w:ascii="Verdana" w:cs="Verdana" w:eastAsia="Verdana" w:hAnsi="Verdana"/>
+                <w:color w:val="595959"/>
+                <w:sz w:val="20"/>
+                <w:szCs w:val="20"/>
+              </w:rPr>
+            </w:pPr>
+            <w:r>
+              <w:rPr>
+                <w:rFonts w:ascii="Verdana" w:cs="Verdana" w:eastAsia="Verdana" w:hAnsi="Verdana"/>
+                <w:color w:val="595959"/>
+                <w:sz w:val="20"/>
+                <w:szCs w:val="20"/>
                 <w:rtl w:val="0"/>
               </w:rPr>
               <w:t xml:space="preserve">Tiene un papel importante en el paso 1.3 de la Guía, referente a la Priorización de Datos. En este sentido, será responsabilidad de la Unidad el desarrollar y entregar un reporte anual con los conjuntos de datos que más solicitados son por la ciudadanía, para publicarlos como Datos Abiertos.</w:t>
@@ -948,14 +1023,18 @@
               <w:ind w:left="390" w:right="0" w:hanging="360"/>
               <w:jc w:val="left"/>
               <w:rPr>
-                <w:rFonts w:ascii="Open Sans" w:cs="Open Sans" w:eastAsia="Open Sans" w:hAnsi="Open Sans"/>
-                <w:color w:val="595959"/>
-              </w:rPr>
-            </w:pPr>
-            <w:r>
-              <w:rPr>
-                <w:rFonts w:ascii="Open Sans" w:cs="Open Sans" w:eastAsia="Open Sans" w:hAnsi="Open Sans"/>
-                <w:color w:val="595959"/>
+                <w:rFonts w:ascii="Verdana" w:cs="Verdana" w:eastAsia="Verdana" w:hAnsi="Verdana"/>
+                <w:color w:val="595959"/>
+                <w:sz w:val="20"/>
+                <w:szCs w:val="20"/>
+              </w:rPr>
+            </w:pPr>
+            <w:r>
+              <w:rPr>
+                <w:rFonts w:ascii="Verdana" w:cs="Verdana" w:eastAsia="Verdana" w:hAnsi="Verdana"/>
+                <w:color w:val="595959"/>
+                <w:sz w:val="20"/>
+                <w:szCs w:val="20"/>
                 <w:rtl w:val="0"/>
               </w:rPr>
               <w:t xml:space="preserve">Será responsable de velar la normatividad vigente en materia de datos personales o confidenciales y de que la publicación de Datos Abiertos de la Institución esté apegada a esta normatividad y de priorizar la publicación de datos con alta demanda ciudadana.</w:t>
@@ -974,15 +1053,18 @@
               <w:ind w:left="390" w:right="0" w:hanging="360"/>
               <w:jc w:val="left"/>
               <w:rPr>
-                <w:rFonts w:ascii="Open Sans" w:cs="Open Sans" w:eastAsia="Open Sans" w:hAnsi="Open Sans"/>
-                <w:color w:val="595959"/>
-                <w:u w:val="none"/>
-              </w:rPr>
-            </w:pPr>
-            <w:r>
-              <w:rPr>
-                <w:rFonts w:ascii="Open Sans" w:cs="Open Sans" w:eastAsia="Open Sans" w:hAnsi="Open Sans"/>
-                <w:color w:val="595959"/>
+                <w:rFonts w:ascii="Verdana" w:cs="Verdana" w:eastAsia="Verdana" w:hAnsi="Verdana"/>
+                <w:color w:val="595959"/>
+                <w:sz w:val="20"/>
+                <w:szCs w:val="20"/>
+              </w:rPr>
+            </w:pPr>
+            <w:r>
+              <w:rPr>
+                <w:rFonts w:ascii="Verdana" w:cs="Verdana" w:eastAsia="Verdana" w:hAnsi="Verdana"/>
+                <w:color w:val="595959"/>
+                <w:sz w:val="20"/>
+                <w:szCs w:val="20"/>
                 <w:rtl w:val="0"/>
               </w:rPr>
               <w:t xml:space="preserve">Coordinar con el Enlace Institucional de Datos Abiertos el cumplimiento de las obligaciones emanadas de los Artículos 3 ,70, 102 y 129 la Ley General de Transparencia; procurando la publicación de está información como datos abiertos. </w:t>
@@ -1023,7 +1105,7 @@
               <w:contextualSpacing w:val="1"/>
               <w:jc w:val="left"/>
               <w:rPr>
-                <w:rFonts w:ascii="Open Sans" w:cs="Open Sans" w:eastAsia="Open Sans" w:hAnsi="Open Sans"/>
+                <w:rFonts w:ascii="Verdana" w:cs="Verdana" w:eastAsia="Verdana" w:hAnsi="Verdana"/>
                 <w:b w:val="1"/>
                 <w:color w:val="434343"/>
                 <w:sz w:val="20"/>
@@ -1032,7 +1114,7 @@
             </w:pPr>
             <w:r>
               <w:rPr>
-                <w:rFonts w:ascii="Open Sans" w:cs="Open Sans" w:eastAsia="Open Sans" w:hAnsi="Open Sans"/>
+                <w:rFonts w:ascii="Verdana" w:cs="Verdana" w:eastAsia="Verdana" w:hAnsi="Verdana"/>
                 <w:b w:val="1"/>
                 <w:color w:val="434343"/>
                 <w:sz w:val="20"/>
@@ -1072,14 +1154,18 @@
               <w:ind w:left="390" w:right="0" w:hanging="360"/>
               <w:jc w:val="left"/>
               <w:rPr>
-                <w:rFonts w:ascii="Open Sans" w:cs="Open Sans" w:eastAsia="Open Sans" w:hAnsi="Open Sans"/>
-                <w:color w:val="595959"/>
-              </w:rPr>
-            </w:pPr>
-            <w:r>
-              <w:rPr>
-                <w:rFonts w:ascii="Open Sans" w:cs="Open Sans" w:eastAsia="Open Sans" w:hAnsi="Open Sans"/>
-                <w:color w:val="595959"/>
+                <w:rFonts w:ascii="Verdana" w:cs="Verdana" w:eastAsia="Verdana" w:hAnsi="Verdana"/>
+                <w:color w:val="595959"/>
+                <w:sz w:val="20"/>
+                <w:szCs w:val="20"/>
+              </w:rPr>
+            </w:pPr>
+            <w:r>
+              <w:rPr>
+                <w:rFonts w:ascii="Verdana" w:cs="Verdana" w:eastAsia="Verdana" w:hAnsi="Verdana"/>
+                <w:color w:val="595959"/>
+                <w:sz w:val="20"/>
+                <w:szCs w:val="20"/>
                 <w:rtl w:val="0"/>
               </w:rPr>
               <w:t xml:space="preserve">Se deberá contar con la participación de las áreas que tienen en su responsabilidad la generación y administración de los datos que serán publicados como datos abiertos. </w:t>
@@ -1098,14 +1184,18 @@
               <w:ind w:left="390" w:right="0" w:hanging="360"/>
               <w:jc w:val="left"/>
               <w:rPr>
-                <w:rFonts w:ascii="Open Sans" w:cs="Open Sans" w:eastAsia="Open Sans" w:hAnsi="Open Sans"/>
-                <w:color w:val="595959"/>
-              </w:rPr>
-            </w:pPr>
-            <w:r>
-              <w:rPr>
-                <w:rFonts w:ascii="Open Sans" w:cs="Open Sans" w:eastAsia="Open Sans" w:hAnsi="Open Sans"/>
-                <w:color w:val="595959"/>
+                <w:rFonts w:ascii="Verdana" w:cs="Verdana" w:eastAsia="Verdana" w:hAnsi="Verdana"/>
+                <w:color w:val="595959"/>
+                <w:sz w:val="20"/>
+                <w:szCs w:val="20"/>
+              </w:rPr>
+            </w:pPr>
+            <w:r>
+              <w:rPr>
+                <w:rFonts w:ascii="Verdana" w:cs="Verdana" w:eastAsia="Verdana" w:hAnsi="Verdana"/>
+                <w:color w:val="595959"/>
+                <w:sz w:val="20"/>
+                <w:szCs w:val="20"/>
                 <w:rtl w:val="0"/>
               </w:rPr>
               <w:t xml:space="preserve">Estas áreas deberán ser invitadas dependiendo de la naturaleza de la reunión y de los datos que vayan a ser abordados. </w:t>
@@ -1124,14 +1214,18 @@
               <w:ind w:left="390" w:right="0" w:hanging="360"/>
               <w:jc w:val="left"/>
               <w:rPr>
-                <w:rFonts w:ascii="Open Sans" w:cs="Open Sans" w:eastAsia="Open Sans" w:hAnsi="Open Sans"/>
-                <w:color w:val="595959"/>
-              </w:rPr>
-            </w:pPr>
-            <w:r>
-              <w:rPr>
-                <w:rFonts w:ascii="Open Sans" w:cs="Open Sans" w:eastAsia="Open Sans" w:hAnsi="Open Sans"/>
-                <w:color w:val="595959"/>
+                <w:rFonts w:ascii="Verdana" w:cs="Verdana" w:eastAsia="Verdana" w:hAnsi="Verdana"/>
+                <w:color w:val="595959"/>
+                <w:sz w:val="20"/>
+                <w:szCs w:val="20"/>
+              </w:rPr>
+            </w:pPr>
+            <w:r>
+              <w:rPr>
+                <w:rFonts w:ascii="Verdana" w:cs="Verdana" w:eastAsia="Verdana" w:hAnsi="Verdana"/>
+                <w:color w:val="595959"/>
+                <w:sz w:val="20"/>
+                <w:szCs w:val="20"/>
                 <w:rtl w:val="0"/>
               </w:rPr>
               <w:t xml:space="preserve">La responsabilidad específica que tendrán es la de asegurar la calidad mínima de los datos y prepararlos para su publicación como Datos Abiertos, según la Guía de Implementación y bajo la coordinación del Administrador de Datos Abiertos.</w:t>
@@ -1167,7 +1261,7 @@
               <w:contextualSpacing w:val="1"/>
               <w:jc w:val="left"/>
               <w:rPr>
-                <w:rFonts w:ascii="Open Sans" w:cs="Open Sans" w:eastAsia="Open Sans" w:hAnsi="Open Sans"/>
+                <w:rFonts w:ascii="Verdana" w:cs="Verdana" w:eastAsia="Verdana" w:hAnsi="Verdana"/>
                 <w:b w:val="1"/>
                 <w:color w:val="434343"/>
                 <w:sz w:val="20"/>
@@ -1176,7 +1270,7 @@
             </w:pPr>
             <w:r>
               <w:rPr>
-                <w:rFonts w:ascii="Open Sans" w:cs="Open Sans" w:eastAsia="Open Sans" w:hAnsi="Open Sans"/>
+                <w:rFonts w:ascii="Verdana" w:cs="Verdana" w:eastAsia="Verdana" w:hAnsi="Verdana"/>
                 <w:b w:val="1"/>
                 <w:color w:val="434343"/>
                 <w:sz w:val="20"/>
@@ -1211,14 +1305,18 @@
               <w:ind w:left="390" w:right="0" w:hanging="360"/>
               <w:jc w:val="left"/>
               <w:rPr>
-                <w:rFonts w:ascii="Open Sans" w:cs="Open Sans" w:eastAsia="Open Sans" w:hAnsi="Open Sans"/>
-                <w:color w:val="595959"/>
-              </w:rPr>
-            </w:pPr>
-            <w:r>
-              <w:rPr>
-                <w:rFonts w:ascii="Open Sans" w:cs="Open Sans" w:eastAsia="Open Sans" w:hAnsi="Open Sans"/>
-                <w:color w:val="595959"/>
+                <w:rFonts w:ascii="Verdana" w:cs="Verdana" w:eastAsia="Verdana" w:hAnsi="Verdana"/>
+                <w:color w:val="595959"/>
+                <w:sz w:val="20"/>
+                <w:szCs w:val="20"/>
+              </w:rPr>
+            </w:pPr>
+            <w:r>
+              <w:rPr>
+                <w:rFonts w:ascii="Verdana" w:cs="Verdana" w:eastAsia="Verdana" w:hAnsi="Verdana"/>
+                <w:color w:val="595959"/>
+                <w:sz w:val="20"/>
+                <w:szCs w:val="20"/>
                 <w:rtl w:val="0"/>
               </w:rPr>
               <w:t xml:space="preserve">Estas áreas serán responsables de apoyar la difusión de la publicación de los Datos Abiertos de la institución, así como su valor y proyectos de uso realizados con estos datos.</w:t>
@@ -1237,15 +1335,18 @@
               <w:ind w:left="390" w:right="0" w:hanging="360"/>
               <w:jc w:val="left"/>
               <w:rPr>
-                <w:rFonts w:ascii="Open Sans" w:cs="Open Sans" w:eastAsia="Open Sans" w:hAnsi="Open Sans"/>
-                <w:color w:val="595959"/>
-                <w:u w:val="none"/>
-              </w:rPr>
-            </w:pPr>
-            <w:r>
-              <w:rPr>
-                <w:rFonts w:ascii="Open Sans" w:cs="Open Sans" w:eastAsia="Open Sans" w:hAnsi="Open Sans"/>
-                <w:color w:val="595959"/>
+                <w:rFonts w:ascii="Verdana" w:cs="Verdana" w:eastAsia="Verdana" w:hAnsi="Verdana"/>
+                <w:color w:val="595959"/>
+                <w:sz w:val="20"/>
+                <w:szCs w:val="20"/>
+              </w:rPr>
+            </w:pPr>
+            <w:r>
+              <w:rPr>
+                <w:rFonts w:ascii="Verdana" w:cs="Verdana" w:eastAsia="Verdana" w:hAnsi="Verdana"/>
+                <w:color w:val="595959"/>
+                <w:sz w:val="20"/>
+                <w:szCs w:val="20"/>
                 <w:rtl w:val="0"/>
               </w:rPr>
               <w:t xml:space="preserve">Los Enlaces de Comunicación Digital, tendrán a su disposición las sección de ‘Historias’ en datos.gob.mx, y es altamente recomendable utilizar los mecanismos de comunicación y redes sociales institucionales para dar a conocer qué Datos Abiertos se están publicando.</w:t>
@@ -1275,11 +1376,11 @@
       </w:pPr>
       <w:r>
         <w:rPr>
-          <w:rFonts w:ascii="Open Sans" w:cs="Open Sans" w:eastAsia="Open Sans" w:hAnsi="Open Sans"/>
+          <w:rFonts w:ascii="Verdana" w:cs="Verdana" w:eastAsia="Verdana" w:hAnsi="Verdana"/>
           <w:b w:val="1"/>
           <w:color w:val="00cc99"/>
-          <w:sz w:val="48"/>
-          <w:szCs w:val="48"/>
+          <w:sz w:val="44"/>
+          <w:szCs w:val="44"/>
           <w:rtl w:val="0"/>
         </w:rPr>
         <w:t xml:space="preserve">Modelos de Coordinación Sectorial</w:t>
@@ -1301,8 +1402,10 @@
       </w:pPr>
       <w:r>
         <w:rPr>
-          <w:rFonts w:ascii="Open Sans" w:cs="Open Sans" w:eastAsia="Open Sans" w:hAnsi="Open Sans"/>
+          <w:rFonts w:ascii="Verdana" w:cs="Verdana" w:eastAsia="Verdana" w:hAnsi="Verdana"/>
           <w:color w:val="434343"/>
+          <w:sz w:val="20"/>
+          <w:szCs w:val="20"/>
           <w:rtl w:val="0"/>
         </w:rPr>
         <w:t xml:space="preserve">El Decreto de Datos Abiertos es de carácter obligatorio para todas las dependencias y entidades de la Administración Pública Federal. </w:t>
@@ -1324,17 +1427,21 @@
       </w:pPr>
       <w:r>
         <w:rPr>
-          <w:rFonts w:ascii="Open Sans" w:cs="Open Sans" w:eastAsia="Open Sans" w:hAnsi="Open Sans"/>
+          <w:rFonts w:ascii="Verdana" w:cs="Verdana" w:eastAsia="Verdana" w:hAnsi="Verdana"/>
           <w:color w:val="434343"/>
+          <w:sz w:val="20"/>
+          <w:szCs w:val="20"/>
           <w:rtl w:val="0"/>
         </w:rPr>
         <w:t xml:space="preserve">Como regla general, todas instituciones incluidas en el ‘Listado Anual de Instituciones Prioritarias’, deberán cumplir lo establecido en el Decreto y Guía de Datos Abiertos, publicando directamente sus Datos Abiertos en </w:t>
       </w:r>
       <w:r>
         <w:rPr>
-          <w:rFonts w:ascii="Open Sans" w:cs="Open Sans" w:eastAsia="Open Sans" w:hAnsi="Open Sans"/>
+          <w:rFonts w:ascii="Verdana" w:cs="Verdana" w:eastAsia="Verdana" w:hAnsi="Verdana"/>
           <w:b w:val="1"/>
           <w:color w:val="00cc99"/>
+          <w:sz w:val="20"/>
+          <w:szCs w:val="20"/>
           <w:rtl w:val="0"/>
         </w:rPr>
         <w:t xml:space="preserve">datos.gob.mx</w:t>
@@ -1361,8 +1468,10 @@
       </w:pPr>
       <w:r>
         <w:rPr>
-          <w:rFonts w:ascii="Open Sans" w:cs="Open Sans" w:eastAsia="Open Sans" w:hAnsi="Open Sans"/>
+          <w:rFonts w:ascii="Verdana" w:cs="Verdana" w:eastAsia="Verdana" w:hAnsi="Verdana"/>
           <w:color w:val="434343"/>
+          <w:sz w:val="20"/>
+          <w:szCs w:val="20"/>
           <w:rtl w:val="0"/>
         </w:rPr>
         <w:t xml:space="preserve">La estructura institucional de la Administración Pública Federal, en donde las Secretarías de Estado son consideradas cabezas de sector, abre la posibilidad de diversos modelos de coordinación sectorial para la publicación.</w:t>
@@ -1384,8 +1493,10 @@
       </w:pPr>
       <w:r>
         <w:rPr>
-          <w:rFonts w:ascii="Open Sans" w:cs="Open Sans" w:eastAsia="Open Sans" w:hAnsi="Open Sans"/>
+          <w:rFonts w:ascii="Verdana" w:cs="Verdana" w:eastAsia="Verdana" w:hAnsi="Verdana"/>
           <w:color w:val="434343"/>
+          <w:sz w:val="20"/>
+          <w:szCs w:val="20"/>
           <w:rtl w:val="0"/>
         </w:rPr>
         <w:t xml:space="preserve">Los siguientes son modelos sugeridos para coordinar la publicación de Datos Abiertos:</w:t>
@@ -1400,24 +1511,30 @@
         <w:spacing w:before="200" w:lineRule="auto"/>
         <w:ind w:left="720" w:hanging="360"/>
         <w:rPr>
-          <w:rFonts w:ascii="Open Sans" w:cs="Open Sans" w:eastAsia="Open Sans" w:hAnsi="Open Sans"/>
+          <w:rFonts w:ascii="Verdana" w:cs="Verdana" w:eastAsia="Verdana" w:hAnsi="Verdana"/>
           <w:b w:val="1"/>
           <w:color w:val="434343"/>
-        </w:rPr>
-      </w:pPr>
-      <w:r>
-        <w:rPr>
-          <w:rFonts w:ascii="Open Sans" w:cs="Open Sans" w:eastAsia="Open Sans" w:hAnsi="Open Sans"/>
+          <w:sz w:val="20"/>
+          <w:szCs w:val="20"/>
+        </w:rPr>
+      </w:pPr>
+      <w:r>
+        <w:rPr>
+          <w:rFonts w:ascii="Verdana" w:cs="Verdana" w:eastAsia="Verdana" w:hAnsi="Verdana"/>
           <w:b w:val="1"/>
           <w:color w:val="00cc99"/>
+          <w:sz w:val="20"/>
+          <w:szCs w:val="20"/>
           <w:rtl w:val="0"/>
         </w:rPr>
         <w:t xml:space="preserve">Institucional</w:t>
       </w:r>
       <w:r>
         <w:rPr>
-          <w:rFonts w:ascii="Open Sans" w:cs="Open Sans" w:eastAsia="Open Sans" w:hAnsi="Open Sans"/>
+          <w:rFonts w:ascii="Verdana" w:cs="Verdana" w:eastAsia="Verdana" w:hAnsi="Verdana"/>
           <w:color w:val="434343"/>
+          <w:sz w:val="20"/>
+          <w:szCs w:val="20"/>
           <w:rtl w:val="0"/>
         </w:rPr>
         <w:t xml:space="preserve">, la institución cumplirá y publicará por sí sola de acuerdo a los Pasos, Acciones y tiempos establecidos en la Guía. Este modelo será obligatorio para todas las instituciones incluidas en el  ‘Listado Anual de Instituciones Prioritarias’. </w:t>
@@ -1432,24 +1549,30 @@
         <w:spacing w:before="200" w:lineRule="auto"/>
         <w:ind w:left="720" w:hanging="360"/>
         <w:rPr>
-          <w:rFonts w:ascii="Open Sans" w:cs="Open Sans" w:eastAsia="Open Sans" w:hAnsi="Open Sans"/>
+          <w:rFonts w:ascii="Verdana" w:cs="Verdana" w:eastAsia="Verdana" w:hAnsi="Verdana"/>
           <w:b w:val="1"/>
           <w:color w:val="434343"/>
-        </w:rPr>
-      </w:pPr>
-      <w:r>
-        <w:rPr>
-          <w:rFonts w:ascii="Open Sans" w:cs="Open Sans" w:eastAsia="Open Sans" w:hAnsi="Open Sans"/>
+          <w:sz w:val="20"/>
+          <w:szCs w:val="20"/>
+        </w:rPr>
+      </w:pPr>
+      <w:r>
+        <w:rPr>
+          <w:rFonts w:ascii="Verdana" w:cs="Verdana" w:eastAsia="Verdana" w:hAnsi="Verdana"/>
           <w:b w:val="1"/>
           <w:color w:val="00cc99"/>
+          <w:sz w:val="20"/>
+          <w:szCs w:val="20"/>
           <w:rtl w:val="0"/>
         </w:rPr>
         <w:t xml:space="preserve">Coordinación sectorial</w:t>
       </w:r>
       <w:r>
         <w:rPr>
-          <w:rFonts w:ascii="Open Sans" w:cs="Open Sans" w:eastAsia="Open Sans" w:hAnsi="Open Sans"/>
+          <w:rFonts w:ascii="Verdana" w:cs="Verdana" w:eastAsia="Verdana" w:hAnsi="Verdana"/>
           <w:color w:val="434343"/>
+          <w:sz w:val="20"/>
+          <w:szCs w:val="20"/>
           <w:rtl w:val="0"/>
         </w:rPr>
         <w:t xml:space="preserve">, las Secretarías de Estado, podrán coordinar a las entidades sectorizadas, pero cada institución publicará por sí sola de acuerdo a los Pasos, Acciones y tiempos establecidos en la Guía </w:t>
@@ -1464,24 +1587,30 @@
         <w:spacing w:before="200" w:lineRule="auto"/>
         <w:ind w:left="720" w:hanging="360"/>
         <w:rPr>
-          <w:rFonts w:ascii="Open Sans" w:cs="Open Sans" w:eastAsia="Open Sans" w:hAnsi="Open Sans"/>
+          <w:rFonts w:ascii="Verdana" w:cs="Verdana" w:eastAsia="Verdana" w:hAnsi="Verdana"/>
           <w:b w:val="1"/>
           <w:color w:val="434343"/>
-        </w:rPr>
-      </w:pPr>
-      <w:r>
-        <w:rPr>
-          <w:rFonts w:ascii="Open Sans" w:cs="Open Sans" w:eastAsia="Open Sans" w:hAnsi="Open Sans"/>
+          <w:sz w:val="20"/>
+          <w:szCs w:val="20"/>
+        </w:rPr>
+      </w:pPr>
+      <w:r>
+        <w:rPr>
+          <w:rFonts w:ascii="Verdana" w:cs="Verdana" w:eastAsia="Verdana" w:hAnsi="Verdana"/>
           <w:b w:val="1"/>
           <w:color w:val="00cc99"/>
+          <w:sz w:val="20"/>
+          <w:szCs w:val="20"/>
           <w:rtl w:val="0"/>
         </w:rPr>
         <w:t xml:space="preserve">Cabeza de Sector</w:t>
       </w:r>
       <w:r>
         <w:rPr>
-          <w:rFonts w:ascii="Open Sans" w:cs="Open Sans" w:eastAsia="Open Sans" w:hAnsi="Open Sans"/>
+          <w:rFonts w:ascii="Verdana" w:cs="Verdana" w:eastAsia="Verdana" w:hAnsi="Verdana"/>
           <w:color w:val="434343"/>
+          <w:sz w:val="20"/>
+          <w:szCs w:val="20"/>
           <w:rtl w:val="0"/>
         </w:rPr>
         <w:t xml:space="preserve">, las Secretarías de Estado coordinarán a las entidades sectorizadas, las cuales cumplirán todos los Pasos, Acciones y tiempos establecidos en la Guía, excepto el paso 2.4 relativo a la publicación en datos.gob.mx, la cual se llevará a cabo mediante su cabeza de sector. Este es el caso, por ejemplo de Secretarías que cuentan con sistemas de información públicos que recopilan datos de sus entidades sectorizadas</w:t>

</xml_diff>